<commit_message>
Updating Created Date for documentation
git-tfs-force:Documentation changes
git-tfs-id: [http://tfs.etg-inc.net:8080/tfs/Engage%20TFS%202010]$/Engage Rotator;C3290
</commit_message>
<xml_diff>
--- a/Source/Templates/Engage Rotator Templates.docx
+++ b/Source/Templates/Engage Rotator Templates.docx
@@ -8337,7 +8337,7 @@
         <w:rPr>
           <w:rStyle w:val="FootnoteReference"/>
         </w:rPr>
-        <w:footnoteReference w:id="2"/>
+        <w:footnoteReference w:id="1"/>
       </w:r>
     </w:p>
     <w:tbl>
@@ -9489,7 +9489,7 @@
         <w:rPr>
           <w:rStyle w:val="FootnoteReference"/>
         </w:rPr>
-        <w:footnoteReference w:id="3"/>
+        <w:footnoteReference w:id="2"/>
       </w:r>
     </w:p>
     <w:tbl>
@@ -11578,7 +11578,7 @@
         <w:rPr>
           <w:rStyle w:val="FootnoteReference"/>
         </w:rPr>
-        <w:footnoteReference w:id="4"/>
+        <w:footnoteReference w:id="3"/>
       </w:r>
     </w:p>
     <w:tbl>
@@ -14458,7 +14458,7 @@
         <w:rPr>
           <w:rStyle w:val="FootnoteReference"/>
         </w:rPr>
-        <w:footnoteReference w:id="5"/>
+        <w:footnoteReference w:id="4"/>
       </w:r>
     </w:p>
     <w:tbl>
@@ -15181,14 +15181,14 @@
 
 <file path=word/endnotes.xml><?xml version="1.0" encoding="utf-8"?>
 <w:endnotes xmlns:ve="http://schemas.openxmlformats.org/markup-compatibility/2006" xmlns:o="urn:schemas-microsoft-com:office:office" xmlns:r="http://schemas.openxmlformats.org/officeDocument/2006/relationships" xmlns:m="http://schemas.openxmlformats.org/officeDocument/2006/math" xmlns:v="urn:schemas-microsoft-com:vml" xmlns:wp="http://schemas.openxmlformats.org/drawingml/2006/wordprocessingDrawing" xmlns:w10="urn:schemas-microsoft-com:office:word" xmlns:w="http://schemas.openxmlformats.org/wordprocessingml/2006/main" xmlns:wne="http://schemas.microsoft.com/office/word/2006/wordml">
-  <w:endnote w:type="separator" w:id="0">
+  <w:endnote w:type="separator" w:id="-1">
     <w:p>
       <w:r>
         <w:separator/>
       </w:r>
     </w:p>
   </w:endnote>
-  <w:endnote w:type="continuationSeparator" w:id="1">
+  <w:endnote w:type="continuationSeparator" w:id="0">
     <w:p>
       <w:r>
         <w:continuationSeparator/>
@@ -15246,7 +15246,7 @@
         <w:rPr>
           <w:noProof/>
         </w:rPr>
-        <w:t>4</w:t>
+        <w:t>1</w:t>
       </w:r>
     </w:fldSimple>
     <w:r>
@@ -15256,7 +15256,19 @@
       <w:t xml:space="preserve">Created on </w:t>
     </w:r>
     <w:r>
-      <w:t>9/25/08</w:t>
+      <w:t>4</w:t>
+    </w:r>
+    <w:r>
+      <w:t>/2</w:t>
+    </w:r>
+    <w:r>
+      <w:t>9</w:t>
+    </w:r>
+    <w:r>
+      <w:t>/0</w:t>
+    </w:r>
+    <w:r>
+      <w:t>9</w:t>
     </w:r>
   </w:p>
   <w:p>
@@ -15285,17 +15297,36 @@
 
 <file path=word/footnotes.xml><?xml version="1.0" encoding="utf-8"?>
 <w:footnotes xmlns:ve="http://schemas.openxmlformats.org/markup-compatibility/2006" xmlns:o="urn:schemas-microsoft-com:office:office" xmlns:r="http://schemas.openxmlformats.org/officeDocument/2006/relationships" xmlns:m="http://schemas.openxmlformats.org/officeDocument/2006/math" xmlns:v="urn:schemas-microsoft-com:vml" xmlns:wp="http://schemas.openxmlformats.org/drawingml/2006/wordprocessingDrawing" xmlns:w10="urn:schemas-microsoft-com:office:word" xmlns:w="http://schemas.openxmlformats.org/wordprocessingml/2006/main" xmlns:wne="http://schemas.microsoft.com/office/word/2006/wordml">
-  <w:footnote w:type="separator" w:id="0">
+  <w:footnote w:type="separator" w:id="-1">
     <w:p>
       <w:r>
         <w:separator/>
       </w:r>
     </w:p>
   </w:footnote>
-  <w:footnote w:type="continuationSeparator" w:id="1">
+  <w:footnote w:type="continuationSeparator" w:id="0">
     <w:p>
       <w:r>
         <w:continuationSeparator/>
+      </w:r>
+    </w:p>
+  </w:footnote>
+  <w:footnote w:id="1">
+    <w:p>
+      <w:pPr>
+        <w:pStyle w:val="FootnoteText"/>
+      </w:pPr>
+      <w:r>
+        <w:rPr>
+          <w:rStyle w:val="FootnoteReference"/>
+        </w:rPr>
+        <w:footnoteRef/>
+      </w:r>
+      <w:r>
+        <w:t xml:space="preserve"> From </w:t>
+      </w:r>
+      <w:r>
+        <w:t>http://msdn.microsoft.com/en-us/library/az4se3k1.aspx</w:t>
       </w:r>
     </w:p>
   </w:footnote>
@@ -15314,7 +15345,7 @@
         <w:t xml:space="preserve"> From </w:t>
       </w:r>
       <w:r>
-        <w:t>http://msdn.microsoft.com/en-us/library/az4se3k1.aspx</w:t>
+        <w:t>http://msdn.microsoft.com/en-us/library/8kb3ddd4.aspx</w:t>
       </w:r>
     </w:p>
   </w:footnote>
@@ -15333,30 +15364,11 @@
         <w:t xml:space="preserve"> From </w:t>
       </w:r>
       <w:r>
-        <w:t>http://msdn.microsoft.com/en-us/library/8kb3ddd4.aspx</w:t>
+        <w:t>http://msdn.microsoft.com/en-us/library/dwhawy9k.aspx</w:t>
       </w:r>
     </w:p>
   </w:footnote>
   <w:footnote w:id="4">
-    <w:p>
-      <w:pPr>
-        <w:pStyle w:val="FootnoteText"/>
-      </w:pPr>
-      <w:r>
-        <w:rPr>
-          <w:rStyle w:val="FootnoteReference"/>
-        </w:rPr>
-        <w:footnoteRef/>
-      </w:r>
-      <w:r>
-        <w:t xml:space="preserve"> From </w:t>
-      </w:r>
-      <w:r>
-        <w:t>http://msdn.microsoft.com/en-us/library/dwhawy9k.aspx</w:t>
-      </w:r>
-    </w:p>
-  </w:footnote>
-  <w:footnote w:id="5">
     <w:p>
       <w:pPr>
         <w:pStyle w:val="FootnoteText"/>
@@ -18489,7 +18501,7 @@
 </file>
 
 <file path=customXml/itemProps1.xml><?xml version="1.0" encoding="utf-8"?>
-<ds:datastoreItem xmlns:ds="http://schemas.openxmlformats.org/officeDocument/2006/customXml" ds:itemID="{8C436FEC-3FB4-4733-BA7F-2EE1471CD005}">
+<ds:datastoreItem xmlns:ds="http://schemas.openxmlformats.org/officeDocument/2006/customXml" ds:itemID="{9DE368E6-1FDB-4E45-B61E-FD209FE42D86}">
   <ds:schemaRefs>
     <ds:schemaRef ds:uri="http://schemas.openxmlformats.org/officeDocument/2006/bibliography"/>
   </ds:schemaRefs>

</xml_diff>

<commit_message>
Updated templates to include Slide ID, and updated documentation to include new Scripts node supported in this version of Engage Templating
git-tfs-force:ROT-577
git-tfs-id: [http://tfs.etg-inc.net:8080/tfs/Engage%20TFS%202010]$/Engage Rotator;C8365
</commit_message>
<xml_diff>
--- a/Source/Templates/Engage Rotator Templates.docx
+++ b/Source/Templates/Engage Rotator Templates.docx
@@ -288,7 +288,23 @@
           <w:sz w:val="22"/>
           <w:szCs w:val="22"/>
         </w:rPr>
-        <w:t xml:space="preserve">template file*, thumbnail file, stylesheet file, resource file, and settings (items with </w:t>
+        <w:t>template file*, thumbnail file, stylesheet file, resource file</w:t>
+      </w:r>
+      <w:r>
+        <w:rPr>
+          <w:rFonts w:asciiTheme="minorHAnsi" w:hAnsiTheme="minorHAnsi"/>
+          <w:sz w:val="22"/>
+          <w:szCs w:val="22"/>
+        </w:rPr>
+        <w:t>, script files</w:t>
+      </w:r>
+      <w:r>
+        <w:rPr>
+          <w:rFonts w:asciiTheme="minorHAnsi" w:hAnsiTheme="minorHAnsi"/>
+          <w:sz w:val="22"/>
+          <w:szCs w:val="22"/>
+        </w:rPr>
+        <w:t xml:space="preserve">, and settings (items with </w:t>
       </w:r>
       <w:r>
         <w:rPr>
@@ -510,6 +526,24 @@
           <w:szCs w:val="22"/>
         </w:rPr>
         <w:t>.</w:t>
+      </w:r>
+    </w:p>
+    <w:p>
+      <w:pPr>
+        <w:spacing w:after="220"/>
+        <w:rPr>
+          <w:rFonts w:asciiTheme="minorHAnsi" w:hAnsiTheme="minorHAnsi"/>
+          <w:sz w:val="22"/>
+          <w:szCs w:val="22"/>
+        </w:rPr>
+      </w:pPr>
+      <w:r>
+        <w:rPr>
+          <w:rFonts w:asciiTheme="minorHAnsi" w:hAnsiTheme="minorHAnsi"/>
+          <w:sz w:val="22"/>
+          <w:szCs w:val="22"/>
+        </w:rPr>
+        <w:t>The script files are JavaScript files included in the template which should be referenced on the page.</w:t>
       </w:r>
     </w:p>
     <w:p>
@@ -3255,6 +3289,36 @@
           <w:szCs w:val="22"/>
         </w:rPr>
         <w:t xml:space="preserve"> – the slide’s sort order value</w:t>
+      </w:r>
+    </w:p>
+    <w:p>
+      <w:pPr>
+        <w:pStyle w:val="Default"/>
+        <w:keepNext/>
+        <w:numPr>
+          <w:ilvl w:val="0"/>
+          <w:numId w:val="21"/>
+        </w:numPr>
+        <w:spacing w:after="58"/>
+        <w:rPr>
+          <w:sz w:val="22"/>
+          <w:szCs w:val="22"/>
+        </w:rPr>
+      </w:pPr>
+      <w:r>
+        <w:rPr>
+          <w:i/>
+          <w:sz w:val="22"/>
+          <w:szCs w:val="22"/>
+        </w:rPr>
+        <w:t>Slide ID</w:t>
+      </w:r>
+      <w:r>
+        <w:rPr>
+          <w:sz w:val="22"/>
+          <w:szCs w:val="22"/>
+        </w:rPr>
+        <w:t xml:space="preserve"> – the slide’s internal ID number (useful for uniquely referencing elements of individual slides)</w:t>
       </w:r>
     </w:p>
     <w:p>
@@ -15246,7 +15310,7 @@
         <w:rPr>
           <w:noProof/>
         </w:rPr>
-        <w:t>1</w:t>
+        <w:t>4</w:t>
       </w:r>
     </w:fldSimple>
     <w:r>
@@ -18501,7 +18565,7 @@
 </file>
 
 <file path=customXml/itemProps1.xml><?xml version="1.0" encoding="utf-8"?>
-<ds:datastoreItem xmlns:ds="http://schemas.openxmlformats.org/officeDocument/2006/customXml" ds:itemID="{9DE368E6-1FDB-4E45-B61E-FD209FE42D86}">
+<ds:datastoreItem xmlns:ds="http://schemas.openxmlformats.org/officeDocument/2006/customXml" ds:itemID="{BD414575-E6EC-4127-B1A1-6CEC82B8D3FE}">
   <ds:schemaRefs>
     <ds:schemaRef ds:uri="http://schemas.openxmlformats.org/officeDocument/2006/bibliography"/>
   </ds:schemaRefs>

</xml_diff>